<commit_message>
Worked further on the report. Only the gameboard data will now get send over the network instead of lose vectors. No longer sending velocity, now only sending positions. Let the server do the calculations.
</commit_message>
<xml_diff>
--- a/Report.docx
+++ b/Report.docx
@@ -2340,6 +2340,433 @@
           <w:szCs w:val="22"/>
         </w:rPr>
       </w:pPr>
+      <w:r>
+        <w:rPr>
+          <w:sz w:val="22"/>
+          <w:szCs w:val="22"/>
+        </w:rPr>
+        <w:t xml:space="preserve">Using the </w:t>
+      </w:r>
+      <w:proofErr w:type="gramStart"/>
+      <w:r>
+        <w:rPr>
+          <w:sz w:val="22"/>
+          <w:szCs w:val="22"/>
+        </w:rPr>
+        <w:t>feedback</w:t>
+      </w:r>
+      <w:proofErr w:type="gramEnd"/>
+      <w:r>
+        <w:rPr>
+          <w:sz w:val="22"/>
+          <w:szCs w:val="22"/>
+        </w:rPr>
+        <w:t xml:space="preserve"> I received from the first phase, I came up with a small prototype server in which multiple people could connect and send messages.</w:t>
+      </w:r>
+    </w:p>
+    <w:p>
+      <w:pPr>
+        <w:rPr>
+          <w:sz w:val="22"/>
+          <w:szCs w:val="22"/>
+        </w:rPr>
+      </w:pPr>
+      <w:r>
+        <w:rPr>
+          <w:sz w:val="22"/>
+          <w:szCs w:val="22"/>
+        </w:rPr>
+        <w:t xml:space="preserve">I had to write this prototype quickly so that I quickly could find out </w:t>
+      </w:r>
+      <w:proofErr w:type="gramStart"/>
+      <w:r>
+        <w:rPr>
+          <w:sz w:val="22"/>
+          <w:szCs w:val="22"/>
+        </w:rPr>
+        <w:t>what’s</w:t>
+      </w:r>
+      <w:proofErr w:type="gramEnd"/>
+      <w:r>
+        <w:rPr>
+          <w:sz w:val="22"/>
+          <w:szCs w:val="22"/>
+        </w:rPr>
+        <w:t xml:space="preserve"> possible </w:t>
+      </w:r>
+      <w:r>
+        <w:rPr>
+          <w:sz w:val="22"/>
+          <w:szCs w:val="22"/>
+        </w:rPr>
+        <w:t>in terms of network code so that I could make my game.</w:t>
+      </w:r>
+    </w:p>
+    <w:p>
+      <w:pPr>
+        <w:rPr>
+          <w:sz w:val="22"/>
+          <w:szCs w:val="22"/>
+        </w:rPr>
+      </w:pPr>
+      <w:r>
+        <w:rPr>
+          <w:sz w:val="22"/>
+          <w:szCs w:val="22"/>
+        </w:rPr>
+        <w:t xml:space="preserve">The server is just a </w:t>
+      </w:r>
+      <w:r>
+        <w:rPr>
+          <w:sz w:val="22"/>
+          <w:szCs w:val="22"/>
+        </w:rPr>
+        <w:t>C</w:t>
+      </w:r>
+      <w:r>
+        <w:rPr>
+          <w:sz w:val="22"/>
+          <w:szCs w:val="22"/>
+        </w:rPr>
+        <w:t xml:space="preserve"># console application which runs and continuously </w:t>
+      </w:r>
+      <w:r>
+        <w:rPr>
+          <w:sz w:val="22"/>
+          <w:szCs w:val="22"/>
+        </w:rPr>
+        <w:t>listens for incoming connecting clients</w:t>
+      </w:r>
+      <w:r>
+        <w:rPr>
+          <w:sz w:val="22"/>
+          <w:szCs w:val="22"/>
+        </w:rPr>
+        <w:t xml:space="preserve"> and puts them in a separate thread once connected. </w:t>
+      </w:r>
+    </w:p>
+    <w:p>
+      <w:pPr>
+        <w:rPr>
+          <w:sz w:val="22"/>
+          <w:szCs w:val="22"/>
+        </w:rPr>
+      </w:pPr>
+      <w:r>
+        <w:rPr>
+          <w:sz w:val="22"/>
+          <w:szCs w:val="22"/>
+        </w:rPr>
+        <w:t xml:space="preserve">Each message the client can send via the </w:t>
+      </w:r>
+      <w:proofErr w:type="spellStart"/>
+      <w:r>
+        <w:rPr>
+          <w:sz w:val="22"/>
+          <w:szCs w:val="22"/>
+        </w:rPr>
+        <w:t>StreamUtil</w:t>
+      </w:r>
+      <w:proofErr w:type="spellEnd"/>
+      <w:r>
+        <w:rPr>
+          <w:sz w:val="22"/>
+          <w:szCs w:val="22"/>
+        </w:rPr>
+        <w:t xml:space="preserve"> class.</w:t>
+      </w:r>
+      <w:r>
+        <w:rPr>
+          <w:sz w:val="22"/>
+          <w:szCs w:val="22"/>
+        </w:rPr>
+        <w:br/>
+        <w:t xml:space="preserve">The way this </w:t>
+      </w:r>
+      <w:proofErr w:type="spellStart"/>
+      <w:r>
+        <w:rPr>
+          <w:sz w:val="22"/>
+          <w:szCs w:val="22"/>
+        </w:rPr>
+        <w:t>StreamUtil</w:t>
+      </w:r>
+      <w:proofErr w:type="spellEnd"/>
+      <w:r>
+        <w:rPr>
+          <w:sz w:val="22"/>
+          <w:szCs w:val="22"/>
+        </w:rPr>
+        <w:t xml:space="preserve"> class works is the following:</w:t>
+      </w:r>
+    </w:p>
+    <w:p>
+      <w:pPr>
+        <w:rPr>
+          <w:sz w:val="22"/>
+          <w:szCs w:val="22"/>
+        </w:rPr>
+      </w:pPr>
+      <w:r>
+        <w:rPr>
+          <w:sz w:val="22"/>
+          <w:szCs w:val="22"/>
+        </w:rPr>
+        <w:t>Each “command” be it a request or sending of a message is a separate class.</w:t>
+      </w:r>
+      <w:r>
+        <w:rPr>
+          <w:sz w:val="22"/>
+          <w:szCs w:val="22"/>
+        </w:rPr>
+        <w:br/>
+        <w:t xml:space="preserve">Each class can be serialized or deserialized in which it details how to convert it to something which can be sent over the </w:t>
+      </w:r>
+      <w:proofErr w:type="spellStart"/>
+      <w:proofErr w:type="gramStart"/>
+      <w:r>
+        <w:rPr>
+          <w:sz w:val="22"/>
+          <w:szCs w:val="22"/>
+        </w:rPr>
+        <w:t>TCPnetwork</w:t>
+      </w:r>
+      <w:proofErr w:type="spellEnd"/>
+      <w:r>
+        <w:rPr>
+          <w:sz w:val="22"/>
+          <w:szCs w:val="22"/>
+        </w:rPr>
+        <w:t>, or</w:t>
+      </w:r>
+      <w:proofErr w:type="gramEnd"/>
+      <w:r>
+        <w:rPr>
+          <w:sz w:val="22"/>
+          <w:szCs w:val="22"/>
+        </w:rPr>
+        <w:t xml:space="preserve"> be read when it’s incoming from the </w:t>
+      </w:r>
+      <w:proofErr w:type="spellStart"/>
+      <w:r>
+        <w:rPr>
+          <w:sz w:val="22"/>
+          <w:szCs w:val="22"/>
+        </w:rPr>
+        <w:t>TCPnetwork</w:t>
+      </w:r>
+      <w:proofErr w:type="spellEnd"/>
+      <w:r>
+        <w:rPr>
+          <w:sz w:val="22"/>
+          <w:szCs w:val="22"/>
+        </w:rPr>
+        <w:t xml:space="preserve">. </w:t>
+      </w:r>
+      <w:r>
+        <w:rPr>
+          <w:sz w:val="22"/>
+          <w:szCs w:val="22"/>
+        </w:rPr>
+        <w:br/>
+        <w:t>These classes all have their own variables and an identifier.</w:t>
+      </w:r>
+    </w:p>
+    <w:p>
+      <w:pPr>
+        <w:rPr>
+          <w:sz w:val="22"/>
+          <w:szCs w:val="22"/>
+        </w:rPr>
+      </w:pPr>
+      <w:r>
+        <w:rPr>
+          <w:sz w:val="22"/>
+          <w:szCs w:val="22"/>
+        </w:rPr>
+        <w:t xml:space="preserve">Each command is built up as the code shown </w:t>
+      </w:r>
+      <w:r>
+        <w:rPr>
+          <w:sz w:val="22"/>
+          <w:szCs w:val="22"/>
+        </w:rPr>
+        <w:t>on the next page.</w:t>
+      </w:r>
+    </w:p>
+    <w:p>
+      <w:pPr>
+        <w:rPr>
+          <w:sz w:val="22"/>
+          <w:szCs w:val="22"/>
+        </w:rPr>
+      </w:pPr>
+      <w:r>
+        <w:rPr>
+          <w:sz w:val="22"/>
+          <w:szCs w:val="22"/>
+        </w:rPr>
+        <w:t xml:space="preserve">You basically have a </w:t>
+      </w:r>
+      <w:proofErr w:type="spellStart"/>
+      <w:r>
+        <w:rPr>
+          <w:sz w:val="22"/>
+          <w:szCs w:val="22"/>
+        </w:rPr>
+        <w:t>messagehelper</w:t>
+      </w:r>
+      <w:proofErr w:type="spellEnd"/>
+      <w:r>
+        <w:rPr>
+          <w:sz w:val="22"/>
+          <w:szCs w:val="22"/>
+        </w:rPr>
+        <w:t xml:space="preserve"> which is called whenever a new message is received, it will read the first int so it can identify what kind of message it received, be it a </w:t>
+      </w:r>
+      <w:proofErr w:type="spellStart"/>
+      <w:r>
+        <w:rPr>
+          <w:sz w:val="22"/>
+          <w:szCs w:val="22"/>
+        </w:rPr>
+        <w:t>Playerjoined</w:t>
+      </w:r>
+      <w:proofErr w:type="spellEnd"/>
+      <w:r>
+        <w:rPr>
+          <w:sz w:val="22"/>
+          <w:szCs w:val="22"/>
+        </w:rPr>
+        <w:t xml:space="preserve">, </w:t>
+      </w:r>
+      <w:proofErr w:type="spellStart"/>
+      <w:r>
+        <w:rPr>
+          <w:sz w:val="22"/>
+          <w:szCs w:val="22"/>
+        </w:rPr>
+        <w:t>chatmessage</w:t>
+      </w:r>
+      <w:proofErr w:type="spellEnd"/>
+      <w:r>
+        <w:rPr>
+          <w:sz w:val="22"/>
+          <w:szCs w:val="22"/>
+        </w:rPr>
+        <w:t xml:space="preserve"> or </w:t>
+      </w:r>
+      <w:proofErr w:type="spellStart"/>
+      <w:r>
+        <w:rPr>
+          <w:sz w:val="22"/>
+          <w:szCs w:val="22"/>
+        </w:rPr>
+        <w:t>gamemove</w:t>
+      </w:r>
+      <w:proofErr w:type="spellEnd"/>
+      <w:r>
+        <w:rPr>
+          <w:sz w:val="22"/>
+          <w:szCs w:val="22"/>
+        </w:rPr>
+        <w:t xml:space="preserve"> etc. </w:t>
+      </w:r>
+      <w:r>
+        <w:rPr>
+          <w:sz w:val="22"/>
+          <w:szCs w:val="22"/>
+        </w:rPr>
+        <w:t xml:space="preserve">Once </w:t>
+      </w:r>
+      <w:proofErr w:type="gramStart"/>
+      <w:r>
+        <w:rPr>
+          <w:sz w:val="22"/>
+          <w:szCs w:val="22"/>
+        </w:rPr>
+        <w:t>it’s</w:t>
+      </w:r>
+      <w:proofErr w:type="gramEnd"/>
+      <w:r>
+        <w:rPr>
+          <w:sz w:val="22"/>
+          <w:szCs w:val="22"/>
+        </w:rPr>
+        <w:t xml:space="preserve"> been identified what kind of message it is, it is then further deserialized. Since it can be parsed as a class instead of a row of bytes.</w:t>
+      </w:r>
+    </w:p>
+    <w:p>
+      <w:pPr>
+        <w:rPr>
+          <w:sz w:val="22"/>
+          <w:szCs w:val="22"/>
+        </w:rPr>
+      </w:pPr>
+      <w:r>
+        <w:rPr>
+          <w:sz w:val="22"/>
+          <w:szCs w:val="22"/>
+        </w:rPr>
+        <w:t xml:space="preserve">This method was enough to make a prototype working of a lobby system in which people can send chat messages to </w:t>
+      </w:r>
+      <w:proofErr w:type="spellStart"/>
+      <w:r>
+        <w:rPr>
+          <w:sz w:val="22"/>
+          <w:szCs w:val="22"/>
+        </w:rPr>
+        <w:t>eachother</w:t>
+      </w:r>
+      <w:proofErr w:type="spellEnd"/>
+      <w:r>
+        <w:rPr>
+          <w:sz w:val="22"/>
+          <w:szCs w:val="22"/>
+        </w:rPr>
+        <w:t>.</w:t>
+      </w:r>
+    </w:p>
+    <w:bookmarkStart w:id="11" w:name="_MON_1672847057"/>
+    <w:bookmarkEnd w:id="11"/>
+    <w:p>
+      <w:pPr>
+        <w:rPr>
+          <w:sz w:val="22"/>
+          <w:szCs w:val="22"/>
+        </w:rPr>
+      </w:pPr>
+      <w:r>
+        <w:rPr>
+          <w:sz w:val="22"/>
+          <w:szCs w:val="22"/>
+        </w:rPr>
+        <w:object w:dxaOrig="9360" w:dyaOrig="8910" w14:anchorId="516120AD">
+          <v:shapetype id="_x0000_t75" coordsize="21600,21600" o:spt="75" o:preferrelative="t" path="m@4@5l@4@11@9@11@9@5xe" filled="f" stroked="f">
+            <v:stroke joinstyle="miter"/>
+            <v:formulas>
+              <v:f eqn="if lineDrawn pixelLineWidth 0"/>
+              <v:f eqn="sum @0 1 0"/>
+              <v:f eqn="sum 0 0 @1"/>
+              <v:f eqn="prod @2 1 2"/>
+              <v:f eqn="prod @3 21600 pixelWidth"/>
+              <v:f eqn="prod @3 21600 pixelHeight"/>
+              <v:f eqn="sum @0 0 1"/>
+              <v:f eqn="prod @6 1 2"/>
+              <v:f eqn="prod @7 21600 pixelWidth"/>
+              <v:f eqn="sum @8 21600 0"/>
+              <v:f eqn="prod @7 21600 pixelHeight"/>
+              <v:f eqn="sum @10 21600 0"/>
+            </v:formulas>
+            <v:path o:extrusionok="f" gradientshapeok="t" o:connecttype="rect"/>
+            <o:lock v:ext="edit" aspectratio="t"/>
+          </v:shapetype>
+          <v:shape id="_x0000_i1063" type="#_x0000_t75" style="width:468pt;height:445.5pt" o:ole="">
+            <v:imagedata r:id="rId7" o:title=""/>
+          </v:shape>
+          <o:OLEObject Type="Embed" ProgID="Word.OpenDocumentText.12" ShapeID="_x0000_i1063" DrawAspect="Content" ObjectID="_1672937656" r:id="rId8"/>
+        </w:object>
+      </w:r>
     </w:p>
     <w:p>
       <w:pPr>
@@ -2349,14 +2776,244 @@
         <w:t>Obstacles</w:t>
       </w:r>
     </w:p>
-    <w:p/>
+    <w:p>
+      <w:pPr>
+        <w:rPr>
+          <w:sz w:val="22"/>
+          <w:szCs w:val="22"/>
+        </w:rPr>
+      </w:pPr>
+      <w:r>
+        <w:rPr>
+          <w:sz w:val="22"/>
+          <w:szCs w:val="22"/>
+        </w:rPr>
+        <w:t xml:space="preserve">The big obstacle came once I </w:t>
+      </w:r>
+      <w:r>
+        <w:rPr>
+          <w:sz w:val="22"/>
+          <w:szCs w:val="22"/>
+        </w:rPr>
+        <w:t>completed my main goal of having a lobby system.</w:t>
+      </w:r>
+      <w:r>
+        <w:rPr>
+          <w:sz w:val="22"/>
+          <w:szCs w:val="22"/>
+        </w:rPr>
+        <w:t xml:space="preserve"> The objects I could send to over the network </w:t>
+      </w:r>
+      <w:r>
+        <w:rPr>
+          <w:sz w:val="22"/>
+          <w:szCs w:val="22"/>
+        </w:rPr>
+        <w:t xml:space="preserve">were quite basic. For </w:t>
+      </w:r>
+      <w:proofErr w:type="gramStart"/>
+      <w:r>
+        <w:rPr>
+          <w:sz w:val="22"/>
+          <w:szCs w:val="22"/>
+        </w:rPr>
+        <w:t>example</w:t>
+      </w:r>
+      <w:proofErr w:type="gramEnd"/>
+      <w:r>
+        <w:rPr>
+          <w:sz w:val="22"/>
+          <w:szCs w:val="22"/>
+        </w:rPr>
+        <w:t xml:space="preserve"> the list of players I would need to send an array/list of objects, with the current implementation I couldn’t do this. There is a work around to use wildcard </w:t>
+      </w:r>
+      <w:proofErr w:type="gramStart"/>
+      <w:r>
+        <w:rPr>
+          <w:sz w:val="22"/>
+          <w:szCs w:val="22"/>
+        </w:rPr>
+        <w:t>characters</w:t>
+      </w:r>
+      <w:proofErr w:type="gramEnd"/>
+      <w:r>
+        <w:rPr>
+          <w:sz w:val="22"/>
+          <w:szCs w:val="22"/>
+        </w:rPr>
+        <w:t xml:space="preserve"> but it wouldn’t work if a user would use such a wildcard for his username for example. </w:t>
+      </w:r>
+    </w:p>
+    <w:p>
+      <w:pPr>
+        <w:rPr>
+          <w:sz w:val="22"/>
+          <w:szCs w:val="22"/>
+        </w:rPr>
+      </w:pPr>
+      <w:r>
+        <w:rPr>
+          <w:sz w:val="22"/>
+          <w:szCs w:val="22"/>
+        </w:rPr>
+        <w:t xml:space="preserve">I was stuck too long on how to make this work before I asked someone more experienced for some advice. I spent a long time on debugging, unfortunately debugging network code is a hard and tedious process. I </w:t>
+      </w:r>
+      <w:proofErr w:type="gramStart"/>
+      <w:r>
+        <w:rPr>
+          <w:sz w:val="22"/>
+          <w:szCs w:val="22"/>
+        </w:rPr>
+        <w:t>should’ve</w:t>
+      </w:r>
+      <w:proofErr w:type="gramEnd"/>
+      <w:r>
+        <w:rPr>
+          <w:sz w:val="22"/>
+          <w:szCs w:val="22"/>
+        </w:rPr>
+        <w:t xml:space="preserve"> asked earlier for help.</w:t>
+      </w:r>
+    </w:p>
     <w:p>
       <w:pPr>
         <w:pStyle w:val="Heading2"/>
       </w:pPr>
       <w:r>
+        <w:lastRenderedPageBreak/>
         <w:t>Feedback</w:t>
       </w:r>
+    </w:p>
+    <w:p>
+      <w:pPr>
+        <w:rPr>
+          <w:sz w:val="22"/>
+          <w:szCs w:val="22"/>
+        </w:rPr>
+      </w:pPr>
+      <w:r>
+        <w:rPr>
+          <w:sz w:val="22"/>
+          <w:szCs w:val="22"/>
+        </w:rPr>
+        <w:t xml:space="preserve">After the prototype was stuck on a </w:t>
+      </w:r>
+      <w:proofErr w:type="gramStart"/>
+      <w:r>
+        <w:rPr>
+          <w:sz w:val="22"/>
+          <w:szCs w:val="22"/>
+        </w:rPr>
+        <w:t>point</w:t>
+      </w:r>
+      <w:proofErr w:type="gramEnd"/>
+      <w:r>
+        <w:rPr>
+          <w:sz w:val="22"/>
+          <w:szCs w:val="22"/>
+        </w:rPr>
+        <w:t xml:space="preserve"> I couldn’t make it work. I had a talk with Hans </w:t>
+      </w:r>
+      <w:proofErr w:type="spellStart"/>
+      <w:r>
+        <w:rPr>
+          <w:sz w:val="22"/>
+          <w:szCs w:val="22"/>
+        </w:rPr>
+        <w:t>Wichman</w:t>
+      </w:r>
+      <w:proofErr w:type="spellEnd"/>
+      <w:r>
+        <w:rPr>
+          <w:sz w:val="22"/>
+          <w:szCs w:val="22"/>
+        </w:rPr>
+        <w:t xml:space="preserve">. I knew that he </w:t>
+      </w:r>
+      <w:proofErr w:type="gramStart"/>
+      <w:r>
+        <w:rPr>
+          <w:sz w:val="22"/>
+          <w:szCs w:val="22"/>
+        </w:rPr>
+        <w:t xml:space="preserve">was </w:t>
+      </w:r>
+      <w:r>
+        <w:rPr>
+          <w:sz w:val="22"/>
+          <w:szCs w:val="22"/>
+        </w:rPr>
+        <w:t>capable of helping</w:t>
+      </w:r>
+      <w:proofErr w:type="gramEnd"/>
+      <w:r>
+        <w:rPr>
+          <w:sz w:val="22"/>
+          <w:szCs w:val="22"/>
+        </w:rPr>
+        <w:t xml:space="preserve"> me out, because he also gave the course for networking. </w:t>
+      </w:r>
+    </w:p>
+    <w:p>
+      <w:pPr>
+        <w:rPr>
+          <w:sz w:val="22"/>
+          <w:szCs w:val="22"/>
+        </w:rPr>
+      </w:pPr>
+      <w:r>
+        <w:rPr>
+          <w:sz w:val="22"/>
+          <w:szCs w:val="22"/>
+        </w:rPr>
+        <w:t>He said he also encountered the problem previously as he was also making a multiplayer system himself.</w:t>
+      </w:r>
+      <w:r>
+        <w:rPr>
+          <w:sz w:val="22"/>
+          <w:szCs w:val="22"/>
+        </w:rPr>
+        <w:br/>
+        <w:t xml:space="preserve">He then referred me to a new and updated assignment from the next Networking course. </w:t>
+      </w:r>
+    </w:p>
+    <w:p>
+      <w:pPr>
+        <w:rPr>
+          <w:sz w:val="22"/>
+          <w:szCs w:val="22"/>
+        </w:rPr>
+      </w:pPr>
+      <w:r>
+        <w:rPr>
+          <w:sz w:val="22"/>
+          <w:szCs w:val="22"/>
+        </w:rPr>
+        <w:t>He understood what I went for in my initial idea’s and prototype, but said he had some ideas on how to fix the issues I had. They were implemented in a course assignment he gave me.</w:t>
+      </w:r>
+    </w:p>
+    <w:p>
+      <w:pPr>
+        <w:rPr>
+          <w:sz w:val="22"/>
+          <w:szCs w:val="22"/>
+        </w:rPr>
+      </w:pPr>
+      <w:r>
+        <w:rPr>
+          <w:sz w:val="22"/>
+          <w:szCs w:val="22"/>
+        </w:rPr>
+        <w:t xml:space="preserve">I will explain in the next phase what I did with that project which would eventually serve as the base as my final product. </w:t>
+      </w:r>
+    </w:p>
+    <w:p>
+      <w:pPr>
+        <w:rPr>
+          <w:sz w:val="22"/>
+          <w:szCs w:val="22"/>
+        </w:rPr>
+      </w:pPr>
     </w:p>
     <w:p>
       <w:r>
@@ -2389,7 +3046,14 @@
         <w:t>Planning</w:t>
       </w:r>
     </w:p>
-    <w:p/>
+    <w:p>
+      <w:pPr>
+        <w:rPr>
+          <w:sz w:val="22"/>
+          <w:szCs w:val="22"/>
+        </w:rPr>
+      </w:pPr>
+    </w:p>
     <w:p>
       <w:pPr>
         <w:pStyle w:val="Heading2"/>

</xml_diff>